<commit_message>
Updated Diagram 0 and Use Case
</commit_message>
<xml_diff>
--- a/docs/champions/JM_Champion.docx
+++ b/docs/champions/JM_Champion.docx
@@ -116,22 +116,31 @@
         <w:ind w:left="1440"/>
       </w:pPr>
       <w:r>
+        <w:t>Use Case Diagrams</w:t>
+      </w:r>
+    </w:p>
+    <w:p>
+      <w:pPr>
+        <w:spacing w:after="0"/>
+        <w:ind w:left="720"/>
+      </w:pPr>
+      <w:r>
         <w:rPr>
           <w:noProof/>
         </w:rPr>
         <w:drawing>
-          <wp:anchor distT="0" distB="0" distL="114300" distR="114300" simplePos="0" relativeHeight="251657216" behindDoc="0" locked="0" layoutInCell="1" allowOverlap="1" wp14:anchorId="03EA848A" wp14:editId="23A270B7">
+          <wp:anchor distT="0" distB="0" distL="114300" distR="114300" simplePos="0" relativeHeight="251663360" behindDoc="0" locked="0" layoutInCell="1" allowOverlap="1" wp14:anchorId="1AA30527" wp14:editId="22195F7C">
             <wp:simplePos x="0" y="0"/>
             <wp:positionH relativeFrom="column">
-              <wp:posOffset>-76200</wp:posOffset>
+              <wp:posOffset>-53340</wp:posOffset>
             </wp:positionH>
             <wp:positionV relativeFrom="paragraph">
-              <wp:posOffset>314325</wp:posOffset>
+              <wp:posOffset>34290</wp:posOffset>
             </wp:positionV>
-            <wp:extent cx="5935980" cy="2263140"/>
-            <wp:effectExtent l="0" t="0" r="7620" b="3810"/>
+            <wp:extent cx="5943600" cy="2339340"/>
+            <wp:effectExtent l="0" t="0" r="0" b="3810"/>
             <wp:wrapNone/>
-            <wp:docPr id="2" name="Picture 2"/>
+            <wp:docPr id="8" name="Picture 8"/>
             <wp:cNvGraphicFramePr>
               <a:graphicFrameLocks xmlns:a="http://schemas.openxmlformats.org/drawingml/2006/main" noChangeAspect="1"/>
             </wp:cNvGraphicFramePr>
@@ -160,7 +169,7 @@
                   <pic:spPr bwMode="auto">
                     <a:xfrm>
                       <a:off x="0" y="0"/>
-                      <a:ext cx="5935980" cy="2263140"/>
+                      <a:ext cx="5943600" cy="2339340"/>
                     </a:xfrm>
                     <a:prstGeom prst="rect">
                       <a:avLst/>
@@ -173,18 +182,9 @@
                 </pic:pic>
               </a:graphicData>
             </a:graphic>
-            <wp14:sizeRelH relativeFrom="page">
-              <wp14:pctWidth>0</wp14:pctWidth>
-            </wp14:sizeRelH>
-            <wp14:sizeRelV relativeFrom="page">
-              <wp14:pctHeight>0</wp14:pctHeight>
-            </wp14:sizeRelV>
           </wp:anchor>
         </w:drawing>
       </w:r>
-      <w:r>
-        <w:t>Use Case Diagrams</w:t>
-      </w:r>
     </w:p>
     <w:p>
       <w:pPr>
@@ -254,36 +254,11 @@
     </w:p>
     <w:p>
       <w:pPr>
-        <w:spacing w:after="0"/>
-        <w:ind w:left="720"/>
-      </w:pPr>
-    </w:p>
-    <w:p>
-      <w:pPr>
         <w:pStyle w:val="Heading3"/>
         <w:ind w:left="1440"/>
       </w:pPr>
       <w:r>
         <w:t>Scenarios</w:t>
-      </w:r>
-    </w:p>
-    <w:p>
-      <w:pPr>
-        <w:spacing w:after="0"/>
-        <w:ind w:left="1440"/>
-        <w:rPr>
-          <w:b/>
-          <w:bCs/>
-          <w:lang w:val="en-CA"/>
-        </w:rPr>
-      </w:pPr>
-      <w:r>
-        <w:rPr>
-          <w:b/>
-          <w:bCs/>
-          <w:lang w:val="en-CA"/>
-        </w:rPr>
-        <w:t>[You will need a scenario for each use case]</w:t>
       </w:r>
     </w:p>
     <w:p>
@@ -819,6 +794,7 @@
         </w:numPr>
       </w:pPr>
       <w:r>
+        <w:lastRenderedPageBreak/>
         <w:t>Data Flow diagram(s) from Level 0 to process description for your feature</w:t>
       </w:r>
       <w:r>
@@ -938,22 +914,30 @@
         <w:ind w:left="720"/>
       </w:pPr>
       <w:r>
+        <w:t>Diagram 0</w:t>
+      </w:r>
+    </w:p>
+    <w:p>
+      <w:pPr>
+        <w:ind w:left="720"/>
+      </w:pPr>
+      <w:r>
         <w:rPr>
           <w:noProof/>
         </w:rPr>
         <w:drawing>
-          <wp:anchor distT="0" distB="0" distL="114300" distR="114300" simplePos="0" relativeHeight="251659264" behindDoc="0" locked="0" layoutInCell="1" allowOverlap="1" wp14:anchorId="24B34C38" wp14:editId="0E55A049">
+          <wp:anchor distT="0" distB="0" distL="114300" distR="114300" simplePos="0" relativeHeight="251664384" behindDoc="0" locked="0" layoutInCell="1" allowOverlap="1" wp14:anchorId="6E240C5B" wp14:editId="1B35AFA2">
             <wp:simplePos x="0" y="0"/>
             <wp:positionH relativeFrom="column">
-              <wp:posOffset>0</wp:posOffset>
+              <wp:posOffset>121920</wp:posOffset>
             </wp:positionH>
             <wp:positionV relativeFrom="paragraph">
-              <wp:posOffset>274320</wp:posOffset>
+              <wp:posOffset>95885</wp:posOffset>
             </wp:positionV>
-            <wp:extent cx="5935980" cy="3581400"/>
-            <wp:effectExtent l="0" t="0" r="7620" b="0"/>
+            <wp:extent cx="5943600" cy="4160520"/>
+            <wp:effectExtent l="0" t="0" r="0" b="0"/>
             <wp:wrapNone/>
-            <wp:docPr id="3" name="Picture 3"/>
+            <wp:docPr id="10" name="Picture 10"/>
             <wp:cNvGraphicFramePr>
               <a:graphicFrameLocks xmlns:a="http://schemas.openxmlformats.org/drawingml/2006/main" noChangeAspect="1"/>
             </wp:cNvGraphicFramePr>
@@ -961,7 +945,7 @@
               <a:graphicData uri="http://schemas.openxmlformats.org/drawingml/2006/picture">
                 <pic:pic xmlns:pic="http://schemas.openxmlformats.org/drawingml/2006/picture">
                   <pic:nvPicPr>
-                    <pic:cNvPr id="0" name="Picture 1"/>
+                    <pic:cNvPr id="0" name="Picture 2"/>
                     <pic:cNvPicPr>
                       <a:picLocks noChangeAspect="1" noChangeArrowheads="1"/>
                     </pic:cNvPicPr>
@@ -982,7 +966,7 @@
                   <pic:spPr bwMode="auto">
                     <a:xfrm>
                       <a:off x="0" y="0"/>
-                      <a:ext cx="5935980" cy="3581400"/>
+                      <a:ext cx="5943600" cy="4160520"/>
                     </a:xfrm>
                     <a:prstGeom prst="rect">
                       <a:avLst/>
@@ -998,9 +982,11 @@
           </wp:anchor>
         </w:drawing>
       </w:r>
-      <w:r>
-        <w:t>Diagram 0</w:t>
-      </w:r>
+    </w:p>
+    <w:p>
+      <w:pPr>
+        <w:ind w:left="720"/>
+      </w:pPr>
     </w:p>
     <w:p>
       <w:pPr>
@@ -1013,18 +999,18 @@
         <mc:AlternateContent>
           <mc:Choice Requires="wpi">
             <w:drawing>
-              <wp:anchor distT="0" distB="0" distL="114300" distR="114300" simplePos="0" relativeHeight="251662336" behindDoc="0" locked="0" layoutInCell="1" allowOverlap="1" wp14:anchorId="63CBE1E0" wp14:editId="0EA87166">
+              <wp:anchor distT="0" distB="0" distL="114300" distR="114300" simplePos="0" relativeHeight="251667456" behindDoc="0" locked="0" layoutInCell="1" allowOverlap="1" wp14:anchorId="1E61F13A" wp14:editId="0EF8698D">
                 <wp:simplePos x="0" y="0"/>
                 <wp:positionH relativeFrom="column">
-                  <wp:posOffset>3413640</wp:posOffset>
+                  <wp:posOffset>3565920</wp:posOffset>
                 </wp:positionH>
                 <wp:positionV relativeFrom="paragraph">
-                  <wp:posOffset>133600</wp:posOffset>
+                  <wp:posOffset>268845</wp:posOffset>
                 </wp:positionV>
-                <wp:extent cx="982440" cy="138240"/>
-                <wp:effectExtent l="38100" t="38100" r="46355" b="52705"/>
+                <wp:extent cx="992880" cy="107280"/>
+                <wp:effectExtent l="57150" t="38100" r="0" b="45720"/>
                 <wp:wrapNone/>
-                <wp:docPr id="9" name="Ink 9"/>
+                <wp:docPr id="13" name="Ink 13"/>
                 <wp:cNvGraphicFramePr/>
                 <a:graphic xmlns:a="http://schemas.openxmlformats.org/drawingml/2006/main">
                   <a:graphicData uri="http://schemas.microsoft.com/office/word/2010/wordprocessingInk">
@@ -1034,7 +1020,7 @@
                       </w14:nvContentPartPr>
                       <w14:xfrm>
                         <a:off x="0" y="0"/>
-                        <a:ext cx="982440" cy="138240"/>
+                        <a:ext cx="992880" cy="107280"/>
                       </w14:xfrm>
                     </w14:contentPart>
                   </a:graphicData>
@@ -1044,7 +1030,7 @@
           </mc:Choice>
           <mc:Fallback>
             <w:pict>
-              <v:shapetype w14:anchorId="06ECD98F" id="_x0000_t75" coordsize="21600,21600" o:spt="75" o:preferrelative="t" path="m@4@5l@4@11@9@11@9@5xe" filled="f" stroked="f">
+              <v:shapetype w14:anchorId="239CF2D3" id="_x0000_t75" coordsize="21600,21600" o:spt="75" o:preferrelative="t" path="m@4@5l@4@11@9@11@9@5xe" filled="f" stroked="f">
                 <v:stroke joinstyle="miter"/>
                 <v:formulas>
                   <v:f eqn="if lineDrawn pixelLineWidth 0"/>
@@ -1063,7 +1049,7 @@
                 <v:path o:extrusionok="f" gradientshapeok="t" o:connecttype="rect"/>
                 <o:lock v:ext="edit" aspectratio="t"/>
               </v:shapetype>
-              <v:shape id="Ink 9" o:spid="_x0000_s1026" type="#_x0000_t75" style="position:absolute;margin-left:268.1pt;margin-top:9.8pt;width:78.75pt;height:12.3pt;z-index:251662336;visibility:visible;mso-wrap-style:square;mso-wrap-distance-left:9pt;mso-wrap-distance-top:0;mso-wrap-distance-right:9pt;mso-wrap-distance-bottom:0;mso-position-horizontal:absolute;mso-position-horizontal-relative:text;mso-position-vertical:absolute;mso-position-vertical-relative:text" o:gfxdata="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">
+              <v:shape id="Ink 13" o:spid="_x0000_s1026" type="#_x0000_t75" style="position:absolute;margin-left:280.1pt;margin-top:20.45pt;width:79.6pt;height:9.9pt;z-index:251667456;visibility:visible;mso-wrap-style:square;mso-wrap-distance-left:9pt;mso-wrap-distance-top:0;mso-wrap-distance-right:9pt;mso-wrap-distance-bottom:0;mso-position-horizontal:absolute;mso-position-horizontal-relative:text;mso-position-vertical:absolute;mso-position-vertical-relative:text" o:gfxdata="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">
                 <v:imagedata r:id="rId10" o:title=""/>
               </v:shape>
             </w:pict>
@@ -1077,18 +1063,18 @@
         <mc:AlternateContent>
           <mc:Choice Requires="wpi">
             <w:drawing>
-              <wp:anchor distT="0" distB="0" distL="114300" distR="114300" simplePos="0" relativeHeight="251661312" behindDoc="0" locked="0" layoutInCell="1" allowOverlap="1" wp14:anchorId="6DF527C7" wp14:editId="7CAE5951">
+              <wp:anchor distT="0" distB="0" distL="114300" distR="114300" simplePos="0" relativeHeight="251666432" behindDoc="0" locked="0" layoutInCell="1" allowOverlap="1" wp14:anchorId="4026E0C9" wp14:editId="0039D873">
                 <wp:simplePos x="0" y="0"/>
                 <wp:positionH relativeFrom="column">
-                  <wp:posOffset>1805880</wp:posOffset>
+                  <wp:posOffset>1981200</wp:posOffset>
                 </wp:positionH>
                 <wp:positionV relativeFrom="paragraph">
-                  <wp:posOffset>202720</wp:posOffset>
+                  <wp:posOffset>250485</wp:posOffset>
                 </wp:positionV>
-                <wp:extent cx="788040" cy="153000"/>
-                <wp:effectExtent l="38100" t="38100" r="50165" b="57150"/>
+                <wp:extent cx="896040" cy="89280"/>
+                <wp:effectExtent l="38100" t="57150" r="0" b="44450"/>
                 <wp:wrapNone/>
-                <wp:docPr id="6" name="Ink 6"/>
+                <wp:docPr id="12" name="Ink 12"/>
                 <wp:cNvGraphicFramePr/>
                 <a:graphic xmlns:a="http://schemas.openxmlformats.org/drawingml/2006/main">
                   <a:graphicData uri="http://schemas.microsoft.com/office/word/2010/wordprocessingInk">
@@ -1098,7 +1084,7 @@
                       </w14:nvContentPartPr>
                       <w14:xfrm>
                         <a:off x="0" y="0"/>
-                        <a:ext cx="788040" cy="153000"/>
+                        <a:ext cx="896040" cy="89280"/>
                       </w14:xfrm>
                     </w14:contentPart>
                   </a:graphicData>
@@ -1108,7 +1094,7 @@
           </mc:Choice>
           <mc:Fallback>
             <w:pict>
-              <v:shape w14:anchorId="3E4E1667" id="Ink 6" o:spid="_x0000_s1026" type="#_x0000_t75" style="position:absolute;margin-left:141.5pt;margin-top:15.25pt;width:63.45pt;height:13.5pt;z-index:251661312;visibility:visible;mso-wrap-style:square;mso-wrap-distance-left:9pt;mso-wrap-distance-top:0;mso-wrap-distance-right:9pt;mso-wrap-distance-bottom:0;mso-position-horizontal:absolute;mso-position-horizontal-relative:text;mso-position-vertical:absolute;mso-position-vertical-relative:text" o:gfxdata="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">
+              <v:shape w14:anchorId="58AB3BC6" id="Ink 12" o:spid="_x0000_s1026" type="#_x0000_t75" style="position:absolute;margin-left:155.3pt;margin-top:19pt;width:71.95pt;height:8.45pt;z-index:251666432;visibility:visible;mso-wrap-style:square;mso-wrap-distance-left:9pt;mso-wrap-distance-top:0;mso-wrap-distance-right:9pt;mso-wrap-distance-bottom:0;mso-position-horizontal:absolute;mso-position-horizontal-relative:text;mso-position-vertical:absolute;mso-position-vertical-relative:text" o:gfxdata="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">
                 <v:imagedata r:id="rId12" o:title=""/>
               </v:shape>
             </w:pict>
@@ -1122,18 +1108,18 @@
         <mc:AlternateContent>
           <mc:Choice Requires="wpi">
             <w:drawing>
-              <wp:anchor distT="0" distB="0" distL="114300" distR="114300" simplePos="0" relativeHeight="251660288" behindDoc="0" locked="0" layoutInCell="1" allowOverlap="1" wp14:anchorId="5A1F6D67" wp14:editId="06929884">
+              <wp:anchor distT="0" distB="0" distL="114300" distR="114300" simplePos="0" relativeHeight="251665408" behindDoc="0" locked="0" layoutInCell="1" allowOverlap="1" wp14:anchorId="15AB2B93" wp14:editId="53001DF6">
                 <wp:simplePos x="0" y="0"/>
                 <wp:positionH relativeFrom="column">
-                  <wp:posOffset>571440</wp:posOffset>
+                  <wp:posOffset>761880</wp:posOffset>
                 </wp:positionH>
                 <wp:positionV relativeFrom="paragraph">
-                  <wp:posOffset>126400</wp:posOffset>
+                  <wp:posOffset>221685</wp:posOffset>
                 </wp:positionV>
-                <wp:extent cx="375480" cy="115560"/>
-                <wp:effectExtent l="38100" t="38100" r="24765" b="56515"/>
+                <wp:extent cx="307800" cy="87840"/>
+                <wp:effectExtent l="57150" t="57150" r="16510" b="45720"/>
                 <wp:wrapNone/>
-                <wp:docPr id="4" name="Ink 4"/>
+                <wp:docPr id="11" name="Ink 11"/>
                 <wp:cNvGraphicFramePr/>
                 <a:graphic xmlns:a="http://schemas.openxmlformats.org/drawingml/2006/main">
                   <a:graphicData uri="http://schemas.microsoft.com/office/word/2010/wordprocessingInk">
@@ -1143,7 +1129,7 @@
                       </w14:nvContentPartPr>
                       <w14:xfrm>
                         <a:off x="0" y="0"/>
-                        <a:ext cx="375480" cy="115560"/>
+                        <a:ext cx="307800" cy="87840"/>
                       </w14:xfrm>
                     </w14:contentPart>
                   </a:graphicData>
@@ -1153,18 +1139,13 @@
           </mc:Choice>
           <mc:Fallback>
             <w:pict>
-              <v:shape w14:anchorId="77C139BD" id="Ink 4" o:spid="_x0000_s1026" type="#_x0000_t75" style="position:absolute;margin-left:44.3pt;margin-top:9.25pt;width:30.95pt;height:10.55pt;z-index:251660288;visibility:visible;mso-wrap-style:square;mso-wrap-distance-left:9pt;mso-wrap-distance-top:0;mso-wrap-distance-right:9pt;mso-wrap-distance-bottom:0;mso-position-horizontal:absolute;mso-position-horizontal-relative:text;mso-position-vertical:absolute;mso-position-vertical-relative:text" o:gfxdata="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">
+              <v:shape w14:anchorId="0A11AD20" id="Ink 11" o:spid="_x0000_s1026" type="#_x0000_t75" style="position:absolute;margin-left:59.3pt;margin-top:16.75pt;width:25.7pt;height:8.3pt;z-index:251665408;visibility:visible;mso-wrap-style:square;mso-wrap-distance-left:9pt;mso-wrap-distance-top:0;mso-wrap-distance-right:9pt;mso-wrap-distance-bottom:0;mso-position-horizontal:absolute;mso-position-horizontal-relative:text;mso-position-vertical:absolute;mso-position-vertical-relative:text" o:gfxdata="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">
                 <v:imagedata r:id="rId14" o:title=""/>
               </v:shape>
             </w:pict>
           </mc:Fallback>
         </mc:AlternateContent>
       </w:r>
-    </w:p>
-    <w:p>
-      <w:pPr>
-        <w:ind w:left="720"/>
-      </w:pPr>
     </w:p>
     <w:p>
       <w:pPr>
@@ -6824,7 +6805,7 @@
           <inkml:channelProperty channel="F" name="resolution" value="0" units="1/dev"/>
         </inkml:channelProperties>
       </inkml:inkSource>
-      <inkml:timestamp xml:id="ts0" timeString="2022-02-12T20:55:21.486"/>
+      <inkml:timestamp xml:id="ts0" timeString="2022-02-16T20:08:14.842"/>
     </inkml:context>
     <inkml:brush xml:id="br0">
       <inkml:brushProperty name="width" value="0.05" units="cm"/>
@@ -6832,7 +6813,7 @@
       <inkml:brushProperty name="color" value="#E71224"/>
     </inkml:brush>
   </inkml:definitions>
-  <inkml:trace contextRef="#ctx0" brushRef="#br0">0 384 24575,'94'-3'0,"129"-21"0,91-33 0,-264 47 0,105-33 0,-55 13 0,168-30 0,-23 6 0,-206 44 0,-14 2 0,0 2 0,0 0 0,1 2 0,44-2 0,-13 7 0,1 1 0,-1 4 0,64 13 0,-37 1 0,116 25 0,-153-37 0,-1-3 0,67 0 0,-32-4 0,85-5 0,-163 4 0,0 0 0,0-1 0,0 1 0,0-1 0,0 1 0,0-1 0,0 0 0,-1 0 0,1 0 0,3-3 0,-5 4 0,-1 0 0,0-1 0,1 1 0,-1 0 0,0-1 0,0 1 0,0 0 0,1-1 0,-1 1 0,0 0 0,0-1 0,0 1 0,0-1 0,1 1 0,-1 0 0,0-1 0,0 1 0,0-1 0,0 1 0,0-1 0,0 1 0,0 0 0,0-1 0,0 1 0,-1-1 0,-11-16 0,-68-54 0,73 65 0,1 0 0,-1 0 0,0 1 0,-1 0 0,1 0 0,-1 0 0,0 1 0,0 0 0,0 1 0,-1 0 0,1 0 0,-1 1 0,0 0 0,1 0 0,-12 0 0,18 3 0,5 1 0,15 3 0,27 5 0,1-8 0,-35-2 0,-1 0 0,1 1 0,0 0 0,0 1 0,12 3 0,-20-4 0,-1 0 0,0 0 0,0 0 0,1 1 0,-1-1 0,0 1 0,0-1 0,0 1 0,-1 0 0,1 0 0,0-1 0,-1 1 0,1 1 0,-1-1 0,1 0 0,-1 0 0,0 0 0,0 1 0,0-1 0,0 1 0,-1-1 0,1 1 0,-1-1 0,1 4 0,-1-2 0,1-1 0,-1 1 0,0 0 0,-1 0 0,1 0 0,-1-1 0,0 1 0,0 0 0,0-1 0,0 1 0,0 0 0,-1-1 0,0 1 0,0-1 0,-2 4 0,-13 14 0,0-1 0,-2-1 0,0-1 0,-1 0 0,0-1 0,-1-2 0,-1 0 0,-1-1 0,0-1 0,-28 10 0,44-20-227,0 0-1,0 0 1,1 0-1,-1 1 1,-5 4-1,2 1-6598</inkml:trace>
+  <inkml:trace contextRef="#ctx0" brushRef="#br0">0 275 24575,'571'0'0,"-552"0"0,-1 2 0,27 6 0,25 2 0,287-8 0,-184-3 0,-148-1 0,0-1 0,0 0 0,37-12 0,-35 9 0,-1 0 0,50-4 0,-53 10 0,12-1 0,63-9 0,49-12 0,-95 16 0,1 1 0,98 6 0,-51 2 0,-68-5 0,46-7 0,-45 4 0,43-1 0,13 7 0,67-2 0,-153 1 0,-1 0 0,0 0 0,0-1 0,0 1 0,0-1 0,0 1 0,0-1 0,0 0 0,0 1 0,0-1 0,0 0 0,0 0 0,-1 0 0,1-1 0,0 1 0,-1 0 0,1-1 0,-1 1 0,1-1 0,-1 0 0,0 1 0,1-1 0,-1 0 0,0 0 0,0 0 0,0 1 0,-1-1 0,1 0 0,0 0 0,-1 0 0,1-1 0,-1 1 0,0 0 0,1 0 0,-1 0 0,-1-3 0,1 2 0,0 0 0,-1 0 0,1-1 0,-1 1 0,0 0 0,0 0 0,0 0 0,0 0 0,-1 0 0,1 0 0,-1 0 0,0 0 0,0 1 0,0-1 0,0 1 0,0-1 0,-1 1 0,1 0 0,-1 0 0,1 0 0,-1 0 0,-6-3 0,-171-61 0,171 62 0,12 3 0,19 7 0,10 10 0,86 40 0,-101-48 0,-1 1 0,0 1 0,-1 0 0,26 23 0,-36-29 0,-4-3 0,0-1 0,-1 1 0,1-1 0,0 1 0,0-1 0,-1 1 0,1-1 0,0 1 0,-1-1 0,1 1 0,0 0 0,-1-1 0,1 1 0,-1 0 0,1 0 0,-1 0 0,0-1 0,1 1 0,-1 0 0,0 0 0,1 0 0,-1 0 0,0 0 0,0-1 0,0 1 0,0 0 0,0 0 0,0 0 0,0 0 0,0 0 0,0 0 0,-1 0 0,1-1 0,0 1 0,0 0 0,-1 0 0,1 0 0,-1 0 0,1-1 0,0 1 0,-1 0 0,0 0 0,1-1 0,-1 1 0,1-1 0,-2 2 0,-4 2 0,1-1 0,-1 1 0,0-1 0,0 0 0,-9 2 0,8-2 0,-96 39 0,93-38-273,0-1 0,0 0 0,0 0 0,-19 2 0,8-2-6553</inkml:trace>
 </inkml:ink>
 </file>
 
@@ -6852,7 +6833,7 @@
           <inkml:channelProperty channel="F" name="resolution" value="0" units="1/dev"/>
         </inkml:channelProperties>
       </inkml:inkSource>
-      <inkml:timestamp xml:id="ts0" timeString="2022-02-12T20:55:17.674"/>
+      <inkml:timestamp xml:id="ts0" timeString="2022-02-16T20:08:09.578"/>
     </inkml:context>
     <inkml:brush xml:id="br0">
       <inkml:brushProperty name="width" value="0.05" units="cm"/>
@@ -6860,7 +6841,7 @@
       <inkml:brushProperty name="color" value="#E71224"/>
     </inkml:brush>
   </inkml:definitions>
-  <inkml:trace contextRef="#ctx0" brushRef="#br0">0 1 24575,'21'0'0,"0"2"0,0 1 0,0 0 0,-1 2 0,37 12 0,96 50 0,-59-23 0,-56-28 0,-19-6 0,0-2 0,0 0 0,1-1 0,0-1 0,0-1 0,0 0 0,0-2 0,35 2 0,452-7 0,-486 0 0,0 0 0,25-5 0,-23 2 0,35-1 0,12-4 0,-58 7 0,0 1 0,0 0 0,0 1 0,0 0 0,0 1 0,24 2 0,17 11 0,-1 2 0,0 3 0,62 30 0,-59-24 0,-12-4 0,-25-10 0,1-1 0,0-1 0,1-1 0,20 5 0,-36-11 0,0 0 0,0 0 0,1-1 0,-1 1 0,0-1 0,0 0 0,0 0 0,1-1 0,-1 1 0,0-1 0,0 0 0,0 0 0,0 0 0,0-1 0,0 1 0,0-1 0,0 0 0,-1 0 0,1-1 0,-1 1 0,0-1 0,1 1 0,-1-1 0,0 0 0,3-5 0,-5 7 0,0 0 0,-1-1 0,1 1 0,-1 0 0,1-1 0,-1 1 0,1-1 0,-1 1 0,0 0 0,0-1 0,0 1 0,1-1 0,-2 1 0,1-1 0,0 1 0,0-1 0,0 1 0,-1-1 0,1 1 0,-1 0 0,1-1 0,-1 1 0,1-1 0,-1 1 0,0 0 0,0 0 0,1 0 0,-1-1 0,-2-1 0,-5-5 0,1 0 0,-1 1 0,-10-8 0,3 2 0,-15-15 0,-37-26 0,63 52 0,0-2 0,0 1 0,1 0 0,-1-1 0,1 0 0,0 1 0,0-1 0,0-1 0,0 1 0,0 0 0,-1-6 0,4 9 0,0 1 0,-1 0 0,1-1 0,0 1 0,0-1 0,0 1 0,0 0 0,1-1 0,-1 1 0,0-1 0,0 1 0,0 0 0,0-1 0,0 1 0,0 0 0,1-1 0,-1 1 0,0-1 0,0 1 0,0 0 0,1-1 0,-1 1 0,0 0 0,1 0 0,-1-1 0,0 1 0,1 0 0,-1 0 0,0-1 0,1 1 0,0 0 0,17-4 0,16 8 0,-13 2 0,0 1 0,-1 0 0,0 2 0,22 13 0,-31-16 0,-1 1 0,1 0 0,-1 1 0,-1 0 0,1 1 0,-2-1 0,1 2 0,11 16 0,-19-25 0,0 1 0,0-1 0,-1 0 0,1 1 0,0-1 0,-1 1 0,0-1 0,1 1 0,-1-1 0,0 1 0,0-1 0,0 1 0,1-1 0,-2 1 0,1-1 0,0 1 0,0-1 0,0 1 0,-1-1 0,0 3 0,0-1 0,-1 0 0,0 0 0,0 0 0,0-1 0,0 1 0,0 0 0,0-1 0,0 0 0,-4 3 0,-6 4 0,0-1 0,0 0 0,-19 8 0,25-14 0,-8 6-114,1-3-42,0 1-1,1 1 1,0 0-1,0 1 1,1 0 0,0 1-1,-13 12 1,14-8-6670</inkml:trace>
+  <inkml:trace contextRef="#ctx0" brushRef="#br0">0 114 24575,'278'10'0,"-33"1"0,-199-8 0,81 15 0,-79-9 0,69 3 0,576-10 0,-338-4 0,92-15 0,-408 16 0,-29 2 0,0-1 0,1 0 0,-1-1 0,0 0 0,0-1 0,14-4 0,-24 6 0,1 0 0,-1 0 0,1 0 0,-1-1 0,1 1 0,-1 0 0,0 0 0,1-1 0,-1 1 0,1 0 0,-1-1 0,0 1 0,1 0 0,-1-1 0,0 1 0,0-1 0,1 1 0,-1 0 0,0-1 0,0 1 0,1-1 0,-1 1 0,0-1 0,0 1 0,0-1 0,0 1 0,0-1 0,0 1 0,0-1 0,0 1 0,0-1 0,0 1 0,0-1 0,0 0 0,-13-19 0,-24-9 0,-129-40 0,151 56 0,14 8 0,12 7 0,4 3 0,0 1 0,-1 0 0,0 1 0,0 1 0,0 0 0,-1 0 0,0 2 0,0-1 0,-1 2 0,0 0 0,10 12 0,-18-18 0,-1 0 0,1 0 0,-1 0 0,0 1 0,0-1 0,4 12 0,-6-15 0,-1-1 0,0 0 0,0 0 0,0 1 0,1-1 0,-1 0 0,-1 0 0,1 0 0,0 1 0,0-1 0,0 0 0,-1 0 0,1 0 0,0 1 0,-1-1 0,1 0 0,-1 0 0,0 0 0,1 0 0,-1 0 0,0 0 0,0 0 0,1 0 0,-1 0 0,0 0 0,0-1 0,0 1 0,0 0 0,0 0 0,0-1 0,0 1 0,0-1 0,-1 1 0,1-1 0,0 0 0,0 1 0,0-1 0,0 0 0,-1 0 0,1 1 0,0-1 0,-2-1 0,-139 19 0,90-13 0,45-4-170,0 0-1,0 0 0,0 1 1,0 0-1,0 0 0,0 1 1,-8 4-1,4 0-6655</inkml:trace>
 </inkml:ink>
 </file>
 
@@ -6880,7 +6861,7 @@
           <inkml:channelProperty channel="F" name="resolution" value="0" units="1/dev"/>
         </inkml:channelProperties>
       </inkml:inkSource>
-      <inkml:timestamp xml:id="ts0" timeString="2022-02-12T20:55:13.799"/>
+      <inkml:timestamp xml:id="ts0" timeString="2022-02-16T20:08:03.913"/>
     </inkml:context>
     <inkml:brush xml:id="br0">
       <inkml:brushProperty name="width" value="0.05" units="cm"/>
@@ -6888,7 +6869,7 @@
       <inkml:brushProperty name="color" value="#E71224"/>
     </inkml:brush>
   </inkml:definitions>
-  <inkml:trace contextRef="#ctx0" brushRef="#br0">0 235 24575,'445'0'0,"-420"-3"0,-1 0 0,-1-1 0,1-1 0,0-2 0,-1 0 0,24-12 0,58-16 0,-93 32 0,10-3 0,0 1 0,0 1 0,33-1 0,-47 5 0,-1 0 0,0 0 0,0 1 0,0 0 0,0 1 0,0 0 0,0 0 0,0 0 0,0 1 0,-1 0 0,1 0 0,-1 1 0,0 0 0,0 0 0,6 5 0,6 8 0,-16-14 0,-12-13 0,-4-5 0,1 0 0,1-2 0,0 1 0,1-1 0,-18-37 0,19 38 0,8 13 0,0 1 0,1-1 0,-1 0 0,1 1 0,-1-1 0,1 0 0,0 0 0,-1-4 0,5 8 0,1 0 0,-1 0 0,0 0 0,0 0 0,0 0 0,0 1 0,0-1 0,0 1 0,4 3 0,3 0 0,-3-1 0,0 0 0,0 1 0,0-1 0,0 1 0,-1 0 0,0 1 0,0 0 0,0 0 0,7 11 0,-7-10 0,-1 0 0,0 1 0,-1-1 0,1 1 0,-1 0 0,4 16 0,-6-19 0,-1 0 0,0 0 0,0 0 0,0 0 0,-1 0 0,0 0 0,0 0 0,0 0 0,-1 0 0,0 0 0,1 0 0,-2 0 0,-2 7 0,3-10 0,0 0 0,0 0 0,0 0 0,-1 0 0,1 0 0,-1-1 0,1 1 0,-1 0 0,0-1 0,0 0 0,1 1 0,-1-1 0,0 0 0,0 0 0,-3 1 0,-39 12 0,2 1 0,27-6-106,9-6-51,0 1 0,0-1-1,-1 0 1,1 0-1,-1 0 1,1-1-1,-11 2 1,1-2-6669</inkml:trace>
+  <inkml:trace contextRef="#ctx0" brushRef="#br0">0 88 24575,'118'-3'0,"127"6"0,-234-1 0,-1 0 0,1 1 0,0 0 0,17 8 0,-18-7 0,0 0 0,1-1 0,-1 0 0,1 0 0,12 1 0,181-3 0,-98-3 0,-152-39 0,-52-47 0,145 116 0,-31-20 0,-1 1 0,1 0 0,-1 1 0,-1 1 0,0 1 0,21 22 0,-34-33 0,0 0 0,-1 0 0,1 1 0,0-1 0,-1 0 0,1 0 0,-1 1 0,1-1 0,-1 1 0,0-1 0,0 0 0,1 1 0,-1-1 0,0 1 0,0-1 0,0 0 0,-1 1 0,1-1 0,0 1 0,0-1 0,-1 0 0,1 1 0,-1-1 0,1 0 0,-1 1 0,0-1 0,1 0 0,-1 0 0,0 0 0,0 1 0,0-1 0,0 0 0,0 0 0,0 0 0,0-1 0,0 1 0,0 0 0,-3 1 0,-6 4 0,1 0 0,-1 0 0,-19 6 0,22-8 0,-64 28-1365,59-24-5461</inkml:trace>
 </inkml:ink>
 </file>
 

</xml_diff>